<commit_message>
Integrando complemento minuta Abril
</commit_message>
<xml_diff>
--- a/qualtcom/Organizacional/Medicion y Monitoreo/Minuta_monitoreo-150430.docx
+++ b/qualtcom/Organizacional/Medicion y Monitoreo/Minuta_monitoreo-150430.docx
@@ -614,9 +614,10 @@
     </w:p>
     <w:p>
       <w:pPr>
+        <w:pStyle w:val="Prrafodelista"/>
         <w:numPr>
           <w:ilvl w:val="0"/>
-          <w:numId w:val="1"/>
+          <w:numId w:val="8"/>
         </w:numPr>
         <w:autoSpaceDE w:val="0"/>
         <w:autoSpaceDN w:val="0"/>
@@ -669,6 +670,10 @@
     <w:p>
       <w:pPr>
         <w:pStyle w:val="Prrafodelista"/>
+        <w:numPr>
+          <w:ilvl w:val="1"/>
+          <w:numId w:val="8"/>
+        </w:numPr>
         <w:autoSpaceDE w:val="0"/>
         <w:autoSpaceDN w:val="0"/>
         <w:adjustRightInd w:val="0"/>
@@ -708,6 +713,10 @@
     <w:p>
       <w:pPr>
         <w:pStyle w:val="Prrafodelista"/>
+        <w:numPr>
+          <w:ilvl w:val="1"/>
+          <w:numId w:val="8"/>
+        </w:numPr>
         <w:autoSpaceDE w:val="0"/>
         <w:autoSpaceDN w:val="0"/>
         <w:adjustRightInd w:val="0"/>
@@ -791,38 +800,147 @@
         </w:rPr>
         <w:t>reflejado en el apartado de Í</w:t>
       </w:r>
+      <w:r>
+        <w:rPr>
+          <w:rFonts w:ascii="Avenir Book" w:hAnsi="Avenir Book" w:cs="Arial"/>
+          <w:color w:val="000000"/>
+          <w:sz w:val="19"/>
+          <w:szCs w:val="19"/>
+        </w:rPr>
+        <w:t>ndice de Satisfacción.</w:t>
+      </w:r>
+    </w:p>
+    <w:p>
+      <w:pPr>
+        <w:autoSpaceDE w:val="0"/>
+        <w:autoSpaceDN w:val="0"/>
+        <w:adjustRightInd w:val="0"/>
+        <w:spacing w:after="0" w:line="240" w:lineRule="auto"/>
+        <w:ind w:left="720"/>
+        <w:rPr>
+          <w:rFonts w:ascii="Avenir Book" w:hAnsi="Avenir Book" w:cs="Arial"/>
+          <w:color w:val="000000"/>
+          <w:sz w:val="21"/>
+          <w:szCs w:val="21"/>
+        </w:rPr>
+      </w:pPr>
+    </w:p>
+    <w:p>
+      <w:pPr>
+        <w:pStyle w:val="Prrafodelista"/>
+        <w:numPr>
+          <w:ilvl w:val="0"/>
+          <w:numId w:val="8"/>
+        </w:numPr>
+        <w:autoSpaceDE w:val="0"/>
+        <w:autoSpaceDN w:val="0"/>
+        <w:adjustRightInd w:val="0"/>
+        <w:spacing w:after="0" w:line="240" w:lineRule="auto"/>
+        <w:rPr>
+          <w:rFonts w:ascii="Avenir Book" w:hAnsi="Avenir Book" w:cs="Arial"/>
+          <w:color w:val="000000"/>
+          <w:sz w:val="21"/>
+          <w:szCs w:val="21"/>
+        </w:rPr>
+      </w:pPr>
+      <w:r>
+        <w:rPr>
+          <w:rFonts w:ascii="Avenir Book" w:hAnsi="Avenir Book" w:cs="Arial"/>
+          <w:color w:val="000000"/>
+          <w:sz w:val="21"/>
+          <w:szCs w:val="21"/>
+        </w:rPr>
+        <w:t>Tema Análisis de Riesgos.</w:t>
+      </w:r>
+    </w:p>
+    <w:p>
+      <w:pPr>
+        <w:pStyle w:val="Prrafodelista"/>
+        <w:numPr>
+          <w:ilvl w:val="1"/>
+          <w:numId w:val="8"/>
+        </w:numPr>
+        <w:autoSpaceDE w:val="0"/>
+        <w:autoSpaceDN w:val="0"/>
+        <w:adjustRightInd w:val="0"/>
+        <w:spacing w:after="0" w:line="240" w:lineRule="auto"/>
+        <w:rPr>
+          <w:rFonts w:ascii="Avenir Book" w:hAnsi="Avenir Book" w:cs="Arial"/>
+          <w:color w:val="000000"/>
+          <w:sz w:val="21"/>
+          <w:szCs w:val="21"/>
+        </w:rPr>
+      </w:pPr>
+      <w:r>
+        <w:rPr>
+          <w:rFonts w:ascii="Avenir Book" w:hAnsi="Avenir Book" w:cs="Arial"/>
+          <w:color w:val="000000"/>
+          <w:sz w:val="21"/>
+          <w:szCs w:val="21"/>
+        </w:rPr>
+        <w:t>Tras presentarse de forma consecutiva el riesgo de desviaciones elevadas se define generar un plan el cual consiste en vigilar el estado de desviaciones de costos y esfuerzos y en caso de presentarse en rangos similares calibrar el documento de estimación acorde a un promedio presentado durante el año en curso.</w:t>
+      </w:r>
+    </w:p>
+    <w:p>
+      <w:pPr>
+        <w:pStyle w:val="Prrafodelista"/>
+        <w:numPr>
+          <w:ilvl w:val="1"/>
+          <w:numId w:val="8"/>
+        </w:numPr>
+        <w:autoSpaceDE w:val="0"/>
+        <w:autoSpaceDN w:val="0"/>
+        <w:adjustRightInd w:val="0"/>
+        <w:spacing w:after="0" w:line="240" w:lineRule="auto"/>
+        <w:rPr>
+          <w:rFonts w:ascii="Avenir Book" w:hAnsi="Avenir Book" w:cs="Arial"/>
+          <w:color w:val="000000"/>
+          <w:sz w:val="21"/>
+          <w:szCs w:val="21"/>
+        </w:rPr>
+      </w:pPr>
+      <w:r>
+        <w:rPr>
+          <w:rFonts w:ascii="Avenir Book" w:hAnsi="Avenir Book" w:cs="Arial"/>
+          <w:color w:val="000000"/>
+          <w:sz w:val="21"/>
+          <w:szCs w:val="21"/>
+        </w:rPr>
+        <w:t>Se genera el plan de mitigación en caso de que se presente el riesgo de pérdida</w:t>
+      </w:r>
       <w:bookmarkStart w:id="0" w:name="_GoBack"/>
       <w:bookmarkEnd w:id="0"/>
       <w:r>
         <w:rPr>
           <w:rFonts w:ascii="Avenir Book" w:hAnsi="Avenir Book" w:cs="Arial"/>
           <w:color w:val="000000"/>
-          <w:sz w:val="19"/>
-          <w:szCs w:val="19"/>
-        </w:rPr>
-        <w:t>ndice de Satisfacción.</w:t>
-      </w:r>
-    </w:p>
-    <w:p>
-      <w:pPr>
-        <w:autoSpaceDE w:val="0"/>
-        <w:autoSpaceDN w:val="0"/>
-        <w:adjustRightInd w:val="0"/>
-        <w:spacing w:after="0" w:line="240" w:lineRule="auto"/>
-        <w:ind w:left="720"/>
-        <w:rPr>
-          <w:rFonts w:ascii="Avenir Book" w:hAnsi="Avenir Book" w:cs="Arial"/>
-          <w:color w:val="000000"/>
           <w:sz w:val="21"/>
           <w:szCs w:val="21"/>
         </w:rPr>
-      </w:pPr>
-    </w:p>
-    <w:p>
-      <w:pPr>
+        <w:t xml:space="preserve"> de información en el repositorio almacenando dicha información en dos computadoras distintas al servidor GIT.</w:t>
+      </w:r>
+    </w:p>
+    <w:p>
+      <w:pPr>
+        <w:pStyle w:val="Prrafodelista"/>
+        <w:autoSpaceDE w:val="0"/>
+        <w:autoSpaceDN w:val="0"/>
+        <w:adjustRightInd w:val="0"/>
+        <w:spacing w:after="0" w:line="240" w:lineRule="auto"/>
+        <w:rPr>
+          <w:rFonts w:ascii="Avenir Book" w:hAnsi="Avenir Book" w:cs="Arial"/>
+          <w:color w:val="000000"/>
+          <w:sz w:val="21"/>
+          <w:szCs w:val="21"/>
+        </w:rPr>
+      </w:pPr>
+    </w:p>
+    <w:p>
+      <w:pPr>
+        <w:pStyle w:val="Prrafodelista"/>
         <w:numPr>
           <w:ilvl w:val="0"/>
-          <w:numId w:val="1"/>
+          <w:numId w:val="8"/>
         </w:numPr>
         <w:autoSpaceDE w:val="0"/>
         <w:autoSpaceDN w:val="0"/>
@@ -842,16 +960,20 @@
           <w:sz w:val="21"/>
           <w:szCs w:val="21"/>
         </w:rPr>
-        <w:t>Tema Análisis de Riesgos.</w:t>
-      </w:r>
-    </w:p>
-    <w:p>
-      <w:pPr>
-        <w:autoSpaceDE w:val="0"/>
-        <w:autoSpaceDN w:val="0"/>
-        <w:adjustRightInd w:val="0"/>
-        <w:spacing w:after="0" w:line="240" w:lineRule="auto"/>
-        <w:ind w:left="720"/>
+        <w:t>Tema tratamiento de inconformidades.</w:t>
+      </w:r>
+    </w:p>
+    <w:p>
+      <w:pPr>
+        <w:pStyle w:val="Prrafodelista"/>
+        <w:numPr>
+          <w:ilvl w:val="1"/>
+          <w:numId w:val="8"/>
+        </w:numPr>
+        <w:autoSpaceDE w:val="0"/>
+        <w:autoSpaceDN w:val="0"/>
+        <w:adjustRightInd w:val="0"/>
+        <w:spacing w:after="0" w:line="240" w:lineRule="auto"/>
         <w:rPr>
           <w:rFonts w:ascii="Avenir Book" w:hAnsi="Avenir Book" w:cs="Arial"/>
           <w:color w:val="000000"/>
@@ -866,7 +988,35 @@
           <w:sz w:val="21"/>
           <w:szCs w:val="21"/>
         </w:rPr>
-        <w:t>Como se encuentra establecido en el Plan de Métricas.</w:t>
+        <w:t xml:space="preserve">Surge una inconformidad reciente debido a un problema de generación del respaldo semanal ya que se omitió por problemas de coordinación. </w:t>
+      </w:r>
+    </w:p>
+    <w:p>
+      <w:pPr>
+        <w:pStyle w:val="Prrafodelista"/>
+        <w:numPr>
+          <w:ilvl w:val="1"/>
+          <w:numId w:val="8"/>
+        </w:numPr>
+        <w:autoSpaceDE w:val="0"/>
+        <w:autoSpaceDN w:val="0"/>
+        <w:adjustRightInd w:val="0"/>
+        <w:spacing w:after="0" w:line="240" w:lineRule="auto"/>
+        <w:rPr>
+          <w:rFonts w:ascii="Avenir Book" w:hAnsi="Avenir Book" w:cs="Arial"/>
+          <w:color w:val="000000"/>
+          <w:sz w:val="21"/>
+          <w:szCs w:val="21"/>
+        </w:rPr>
+      </w:pPr>
+      <w:r>
+        <w:rPr>
+          <w:rFonts w:ascii="Avenir Book" w:hAnsi="Avenir Book" w:cs="Arial"/>
+          <w:color w:val="000000"/>
+          <w:sz w:val="21"/>
+          <w:szCs w:val="21"/>
+        </w:rPr>
+        <w:t>Se da solución a la inconformidad presentada tras la omisión de las encuestas de satisfacción.</w:t>
       </w:r>
     </w:p>
     <w:p>
@@ -1070,37 +1220,7 @@
                 <w:sz w:val="20"/>
                 <w:szCs w:val="20"/>
               </w:rPr>
-              <w:t xml:space="preserve">Continuar con el trabajo de las </w:t>
-            </w:r>
-            <w:r>
-              <w:rPr>
-                <w:rFonts w:ascii="Avenir Book" w:hAnsi="Avenir Book" w:cs="Arial"/>
-                <w:bCs/>
-                <w:color w:val="000000"/>
-                <w:sz w:val="20"/>
-                <w:szCs w:val="20"/>
-              </w:rPr>
-              <w:t xml:space="preserve">acciones correctivas para </w:t>
-            </w:r>
-            <w:r>
-              <w:rPr>
-                <w:rFonts w:ascii="Avenir Book" w:hAnsi="Avenir Book" w:cs="Arial"/>
-                <w:bCs/>
-                <w:color w:val="000000"/>
-                <w:sz w:val="20"/>
-                <w:szCs w:val="20"/>
-              </w:rPr>
-              <w:t>continuar con la reducción de</w:t>
-            </w:r>
-            <w:r>
-              <w:rPr>
-                <w:rFonts w:ascii="Avenir Book" w:hAnsi="Avenir Book" w:cs="Arial"/>
-                <w:bCs/>
-                <w:color w:val="000000"/>
-                <w:sz w:val="20"/>
-                <w:szCs w:val="20"/>
-              </w:rPr>
-              <w:t xml:space="preserve"> las desviaciones </w:t>
+              <w:t>Poner mayor atención ante los respaldos preventivos del servidor de forma semanal</w:t>
             </w:r>
           </w:p>
         </w:tc>
@@ -1130,7 +1250,7 @@
                 <w:sz w:val="20"/>
                 <w:szCs w:val="20"/>
               </w:rPr>
-              <w:t>Fidel Reyna</w:t>
+              <w:t>Jovanny Zepeda</w:t>
             </w:r>
           </w:p>
         </w:tc>
@@ -1423,6 +1543,178 @@
 <file path=word/numbering.xml><?xml version="1.0" encoding="utf-8"?>
 <w:numbering xmlns:wpc="http://schemas.microsoft.com/office/word/2010/wordprocessingCanvas" xmlns:mc="http://schemas.openxmlformats.org/markup-compatibility/2006" xmlns:o="urn:schemas-microsoft-com:office:office" xmlns:r="http://schemas.openxmlformats.org/officeDocument/2006/relationships" xmlns:m="http://schemas.openxmlformats.org/officeDocument/2006/math" xmlns:v="urn:schemas-microsoft-com:vml" xmlns:wp14="http://schemas.microsoft.com/office/word/2010/wordprocessingDrawing" xmlns:wp="http://schemas.openxmlformats.org/drawingml/2006/wordprocessingDrawing" xmlns:w10="urn:schemas-microsoft-com:office:word" xmlns:w="http://schemas.openxmlformats.org/wordprocessingml/2006/main" xmlns:w14="http://schemas.microsoft.com/office/word/2010/wordml" xmlns:w15="http://schemas.microsoft.com/office/word/2012/wordml" xmlns:wpg="http://schemas.microsoft.com/office/word/2010/wordprocessingGroup" xmlns:wpi="http://schemas.microsoft.com/office/word/2010/wordprocessingInk" xmlns:wne="http://schemas.microsoft.com/office/word/2006/wordml" xmlns:wps="http://schemas.microsoft.com/office/word/2010/wordprocessingShape" mc:Ignorable="w14 w15 wp14">
   <w:abstractNum w:abstractNumId="0">
+    <w:nsid w:val="0B904552"/>
+    <w:multiLevelType w:val="hybridMultilevel"/>
+    <w:tmpl w:val="5EA42778"/>
+    <w:lvl w:ilvl="0" w:tplc="080A000F">
+      <w:start w:val="1"/>
+      <w:numFmt w:val="decimal"/>
+      <w:lvlText w:val="%1."/>
+      <w:lvlJc w:val="left"/>
+      <w:pPr>
+        <w:ind w:left="720" w:hanging="360"/>
+      </w:pPr>
+    </w:lvl>
+    <w:lvl w:ilvl="1" w:tplc="080A0019">
+      <w:start w:val="1"/>
+      <w:numFmt w:val="lowerLetter"/>
+      <w:lvlText w:val="%2."/>
+      <w:lvlJc w:val="left"/>
+      <w:pPr>
+        <w:ind w:left="1440" w:hanging="360"/>
+      </w:pPr>
+    </w:lvl>
+    <w:lvl w:ilvl="2" w:tplc="080A001B" w:tentative="1">
+      <w:start w:val="1"/>
+      <w:numFmt w:val="lowerRoman"/>
+      <w:lvlText w:val="%3."/>
+      <w:lvlJc w:val="right"/>
+      <w:pPr>
+        <w:ind w:left="2160" w:hanging="180"/>
+      </w:pPr>
+    </w:lvl>
+    <w:lvl w:ilvl="3" w:tplc="080A000F" w:tentative="1">
+      <w:start w:val="1"/>
+      <w:numFmt w:val="decimal"/>
+      <w:lvlText w:val="%4."/>
+      <w:lvlJc w:val="left"/>
+      <w:pPr>
+        <w:ind w:left="2880" w:hanging="360"/>
+      </w:pPr>
+    </w:lvl>
+    <w:lvl w:ilvl="4" w:tplc="080A0019" w:tentative="1">
+      <w:start w:val="1"/>
+      <w:numFmt w:val="lowerLetter"/>
+      <w:lvlText w:val="%5."/>
+      <w:lvlJc w:val="left"/>
+      <w:pPr>
+        <w:ind w:left="3600" w:hanging="360"/>
+      </w:pPr>
+    </w:lvl>
+    <w:lvl w:ilvl="5" w:tplc="080A001B" w:tentative="1">
+      <w:start w:val="1"/>
+      <w:numFmt w:val="lowerRoman"/>
+      <w:lvlText w:val="%6."/>
+      <w:lvlJc w:val="right"/>
+      <w:pPr>
+        <w:ind w:left="4320" w:hanging="180"/>
+      </w:pPr>
+    </w:lvl>
+    <w:lvl w:ilvl="6" w:tplc="080A000F" w:tentative="1">
+      <w:start w:val="1"/>
+      <w:numFmt w:val="decimal"/>
+      <w:lvlText w:val="%7."/>
+      <w:lvlJc w:val="left"/>
+      <w:pPr>
+        <w:ind w:left="5040" w:hanging="360"/>
+      </w:pPr>
+    </w:lvl>
+    <w:lvl w:ilvl="7" w:tplc="080A0019" w:tentative="1">
+      <w:start w:val="1"/>
+      <w:numFmt w:val="lowerLetter"/>
+      <w:lvlText w:val="%8."/>
+      <w:lvlJc w:val="left"/>
+      <w:pPr>
+        <w:ind w:left="5760" w:hanging="360"/>
+      </w:pPr>
+    </w:lvl>
+    <w:lvl w:ilvl="8" w:tplc="080A001B" w:tentative="1">
+      <w:start w:val="1"/>
+      <w:numFmt w:val="lowerRoman"/>
+      <w:lvlText w:val="%9."/>
+      <w:lvlJc w:val="right"/>
+      <w:pPr>
+        <w:ind w:left="6480" w:hanging="180"/>
+      </w:pPr>
+    </w:lvl>
+  </w:abstractNum>
+  <w:abstractNum w:abstractNumId="1">
+    <w:nsid w:val="157A2C8D"/>
+    <w:multiLevelType w:val="hybridMultilevel"/>
+    <w:tmpl w:val="35264190"/>
+    <w:lvl w:ilvl="0" w:tplc="080A000F">
+      <w:start w:val="1"/>
+      <w:numFmt w:val="decimal"/>
+      <w:lvlText w:val="%1."/>
+      <w:lvlJc w:val="left"/>
+      <w:pPr>
+        <w:ind w:left="720" w:hanging="360"/>
+      </w:pPr>
+    </w:lvl>
+    <w:lvl w:ilvl="1" w:tplc="080A0019">
+      <w:start w:val="1"/>
+      <w:numFmt w:val="lowerLetter"/>
+      <w:lvlText w:val="%2."/>
+      <w:lvlJc w:val="left"/>
+      <w:pPr>
+        <w:ind w:left="1440" w:hanging="360"/>
+      </w:pPr>
+    </w:lvl>
+    <w:lvl w:ilvl="2" w:tplc="080A001B" w:tentative="1">
+      <w:start w:val="1"/>
+      <w:numFmt w:val="lowerRoman"/>
+      <w:lvlText w:val="%3."/>
+      <w:lvlJc w:val="right"/>
+      <w:pPr>
+        <w:ind w:left="2160" w:hanging="180"/>
+      </w:pPr>
+    </w:lvl>
+    <w:lvl w:ilvl="3" w:tplc="080A000F" w:tentative="1">
+      <w:start w:val="1"/>
+      <w:numFmt w:val="decimal"/>
+      <w:lvlText w:val="%4."/>
+      <w:lvlJc w:val="left"/>
+      <w:pPr>
+        <w:ind w:left="2880" w:hanging="360"/>
+      </w:pPr>
+    </w:lvl>
+    <w:lvl w:ilvl="4" w:tplc="080A0019" w:tentative="1">
+      <w:start w:val="1"/>
+      <w:numFmt w:val="lowerLetter"/>
+      <w:lvlText w:val="%5."/>
+      <w:lvlJc w:val="left"/>
+      <w:pPr>
+        <w:ind w:left="3600" w:hanging="360"/>
+      </w:pPr>
+    </w:lvl>
+    <w:lvl w:ilvl="5" w:tplc="080A001B" w:tentative="1">
+      <w:start w:val="1"/>
+      <w:numFmt w:val="lowerRoman"/>
+      <w:lvlText w:val="%6."/>
+      <w:lvlJc w:val="right"/>
+      <w:pPr>
+        <w:ind w:left="4320" w:hanging="180"/>
+      </w:pPr>
+    </w:lvl>
+    <w:lvl w:ilvl="6" w:tplc="080A000F" w:tentative="1">
+      <w:start w:val="1"/>
+      <w:numFmt w:val="decimal"/>
+      <w:lvlText w:val="%7."/>
+      <w:lvlJc w:val="left"/>
+      <w:pPr>
+        <w:ind w:left="5040" w:hanging="360"/>
+      </w:pPr>
+    </w:lvl>
+    <w:lvl w:ilvl="7" w:tplc="080A0019" w:tentative="1">
+      <w:start w:val="1"/>
+      <w:numFmt w:val="lowerLetter"/>
+      <w:lvlText w:val="%8."/>
+      <w:lvlJc w:val="left"/>
+      <w:pPr>
+        <w:ind w:left="5760" w:hanging="360"/>
+      </w:pPr>
+    </w:lvl>
+    <w:lvl w:ilvl="8" w:tplc="080A001B" w:tentative="1">
+      <w:start w:val="1"/>
+      <w:numFmt w:val="lowerRoman"/>
+      <w:lvlText w:val="%9."/>
+      <w:lvlJc w:val="right"/>
+      <w:pPr>
+        <w:ind w:left="6480" w:hanging="180"/>
+      </w:pPr>
+    </w:lvl>
+  </w:abstractNum>
+  <w:abstractNum w:abstractNumId="2">
     <w:nsid w:val="37A876B1"/>
     <w:multiLevelType w:val="hybridMultilevel"/>
     <w:tmpl w:val="7BC22D3E"/>
@@ -1508,7 +1800,179 @@
       </w:pPr>
     </w:lvl>
   </w:abstractNum>
-  <w:abstractNum w:abstractNumId="1">
+  <w:abstractNum w:abstractNumId="3">
+    <w:nsid w:val="41826114"/>
+    <w:multiLevelType w:val="hybridMultilevel"/>
+    <w:tmpl w:val="F90499A8"/>
+    <w:lvl w:ilvl="0" w:tplc="080A0019">
+      <w:start w:val="1"/>
+      <w:numFmt w:val="lowerLetter"/>
+      <w:lvlText w:val="%1."/>
+      <w:lvlJc w:val="left"/>
+      <w:pPr>
+        <w:ind w:left="720" w:hanging="360"/>
+      </w:pPr>
+    </w:lvl>
+    <w:lvl w:ilvl="1" w:tplc="080A0019">
+      <w:start w:val="1"/>
+      <w:numFmt w:val="lowerLetter"/>
+      <w:lvlText w:val="%2."/>
+      <w:lvlJc w:val="left"/>
+      <w:pPr>
+        <w:ind w:left="1440" w:hanging="360"/>
+      </w:pPr>
+    </w:lvl>
+    <w:lvl w:ilvl="2" w:tplc="080A001B" w:tentative="1">
+      <w:start w:val="1"/>
+      <w:numFmt w:val="lowerRoman"/>
+      <w:lvlText w:val="%3."/>
+      <w:lvlJc w:val="right"/>
+      <w:pPr>
+        <w:ind w:left="2160" w:hanging="180"/>
+      </w:pPr>
+    </w:lvl>
+    <w:lvl w:ilvl="3" w:tplc="080A000F" w:tentative="1">
+      <w:start w:val="1"/>
+      <w:numFmt w:val="decimal"/>
+      <w:lvlText w:val="%4."/>
+      <w:lvlJc w:val="left"/>
+      <w:pPr>
+        <w:ind w:left="2880" w:hanging="360"/>
+      </w:pPr>
+    </w:lvl>
+    <w:lvl w:ilvl="4" w:tplc="080A0019" w:tentative="1">
+      <w:start w:val="1"/>
+      <w:numFmt w:val="lowerLetter"/>
+      <w:lvlText w:val="%5."/>
+      <w:lvlJc w:val="left"/>
+      <w:pPr>
+        <w:ind w:left="3600" w:hanging="360"/>
+      </w:pPr>
+    </w:lvl>
+    <w:lvl w:ilvl="5" w:tplc="080A001B" w:tentative="1">
+      <w:start w:val="1"/>
+      <w:numFmt w:val="lowerRoman"/>
+      <w:lvlText w:val="%6."/>
+      <w:lvlJc w:val="right"/>
+      <w:pPr>
+        <w:ind w:left="4320" w:hanging="180"/>
+      </w:pPr>
+    </w:lvl>
+    <w:lvl w:ilvl="6" w:tplc="080A000F" w:tentative="1">
+      <w:start w:val="1"/>
+      <w:numFmt w:val="decimal"/>
+      <w:lvlText w:val="%7."/>
+      <w:lvlJc w:val="left"/>
+      <w:pPr>
+        <w:ind w:left="5040" w:hanging="360"/>
+      </w:pPr>
+    </w:lvl>
+    <w:lvl w:ilvl="7" w:tplc="080A0019" w:tentative="1">
+      <w:start w:val="1"/>
+      <w:numFmt w:val="lowerLetter"/>
+      <w:lvlText w:val="%8."/>
+      <w:lvlJc w:val="left"/>
+      <w:pPr>
+        <w:ind w:left="5760" w:hanging="360"/>
+      </w:pPr>
+    </w:lvl>
+    <w:lvl w:ilvl="8" w:tplc="080A001B" w:tentative="1">
+      <w:start w:val="1"/>
+      <w:numFmt w:val="lowerRoman"/>
+      <w:lvlText w:val="%9."/>
+      <w:lvlJc w:val="right"/>
+      <w:pPr>
+        <w:ind w:left="6480" w:hanging="180"/>
+      </w:pPr>
+    </w:lvl>
+  </w:abstractNum>
+  <w:abstractNum w:abstractNumId="4">
+    <w:nsid w:val="572C7D81"/>
+    <w:multiLevelType w:val="hybridMultilevel"/>
+    <w:tmpl w:val="23FA9D72"/>
+    <w:lvl w:ilvl="0" w:tplc="080A000F">
+      <w:start w:val="1"/>
+      <w:numFmt w:val="decimal"/>
+      <w:lvlText w:val="%1."/>
+      <w:lvlJc w:val="left"/>
+      <w:pPr>
+        <w:ind w:left="720" w:hanging="360"/>
+      </w:pPr>
+    </w:lvl>
+    <w:lvl w:ilvl="1" w:tplc="080A0019">
+      <w:start w:val="1"/>
+      <w:numFmt w:val="lowerLetter"/>
+      <w:lvlText w:val="%2."/>
+      <w:lvlJc w:val="left"/>
+      <w:pPr>
+        <w:ind w:left="1440" w:hanging="360"/>
+      </w:pPr>
+    </w:lvl>
+    <w:lvl w:ilvl="2" w:tplc="080A001B" w:tentative="1">
+      <w:start w:val="1"/>
+      <w:numFmt w:val="lowerRoman"/>
+      <w:lvlText w:val="%3."/>
+      <w:lvlJc w:val="right"/>
+      <w:pPr>
+        <w:ind w:left="2160" w:hanging="180"/>
+      </w:pPr>
+    </w:lvl>
+    <w:lvl w:ilvl="3" w:tplc="080A000F" w:tentative="1">
+      <w:start w:val="1"/>
+      <w:numFmt w:val="decimal"/>
+      <w:lvlText w:val="%4."/>
+      <w:lvlJc w:val="left"/>
+      <w:pPr>
+        <w:ind w:left="2880" w:hanging="360"/>
+      </w:pPr>
+    </w:lvl>
+    <w:lvl w:ilvl="4" w:tplc="080A0019" w:tentative="1">
+      <w:start w:val="1"/>
+      <w:numFmt w:val="lowerLetter"/>
+      <w:lvlText w:val="%5."/>
+      <w:lvlJc w:val="left"/>
+      <w:pPr>
+        <w:ind w:left="3600" w:hanging="360"/>
+      </w:pPr>
+    </w:lvl>
+    <w:lvl w:ilvl="5" w:tplc="080A001B" w:tentative="1">
+      <w:start w:val="1"/>
+      <w:numFmt w:val="lowerRoman"/>
+      <w:lvlText w:val="%6."/>
+      <w:lvlJc w:val="right"/>
+      <w:pPr>
+        <w:ind w:left="4320" w:hanging="180"/>
+      </w:pPr>
+    </w:lvl>
+    <w:lvl w:ilvl="6" w:tplc="080A000F" w:tentative="1">
+      <w:start w:val="1"/>
+      <w:numFmt w:val="decimal"/>
+      <w:lvlText w:val="%7."/>
+      <w:lvlJc w:val="left"/>
+      <w:pPr>
+        <w:ind w:left="5040" w:hanging="360"/>
+      </w:pPr>
+    </w:lvl>
+    <w:lvl w:ilvl="7" w:tplc="080A0019" w:tentative="1">
+      <w:start w:val="1"/>
+      <w:numFmt w:val="lowerLetter"/>
+      <w:lvlText w:val="%8."/>
+      <w:lvlJc w:val="left"/>
+      <w:pPr>
+        <w:ind w:left="5760" w:hanging="360"/>
+      </w:pPr>
+    </w:lvl>
+    <w:lvl w:ilvl="8" w:tplc="080A001B" w:tentative="1">
+      <w:start w:val="1"/>
+      <w:numFmt w:val="lowerRoman"/>
+      <w:lvlText w:val="%9."/>
+      <w:lvlJc w:val="right"/>
+      <w:pPr>
+        <w:ind w:left="6480" w:hanging="180"/>
+      </w:pPr>
+    </w:lvl>
+  </w:abstractNum>
+  <w:abstractNum w:abstractNumId="5">
     <w:nsid w:val="6266213A"/>
     <w:multiLevelType w:val="hybridMultilevel"/>
     <w:tmpl w:val="7BC22D3E"/>
@@ -1594,10 +2058,200 @@
       </w:pPr>
     </w:lvl>
   </w:abstractNum>
+  <w:abstractNum w:abstractNumId="6">
+    <w:nsid w:val="7A183B05"/>
+    <w:multiLevelType w:val="hybridMultilevel"/>
+    <w:tmpl w:val="C0F88606"/>
+    <w:lvl w:ilvl="0" w:tplc="080A0019">
+      <w:start w:val="1"/>
+      <w:numFmt w:val="lowerLetter"/>
+      <w:lvlText w:val="%1."/>
+      <w:lvlJc w:val="left"/>
+      <w:pPr>
+        <w:ind w:left="720" w:hanging="360"/>
+      </w:pPr>
+    </w:lvl>
+    <w:lvl w:ilvl="1" w:tplc="080A0019">
+      <w:start w:val="1"/>
+      <w:numFmt w:val="lowerLetter"/>
+      <w:lvlText w:val="%2."/>
+      <w:lvlJc w:val="left"/>
+      <w:pPr>
+        <w:ind w:left="1440" w:hanging="360"/>
+      </w:pPr>
+    </w:lvl>
+    <w:lvl w:ilvl="2" w:tplc="080A001B" w:tentative="1">
+      <w:start w:val="1"/>
+      <w:numFmt w:val="lowerRoman"/>
+      <w:lvlText w:val="%3."/>
+      <w:lvlJc w:val="right"/>
+      <w:pPr>
+        <w:ind w:left="2160" w:hanging="180"/>
+      </w:pPr>
+    </w:lvl>
+    <w:lvl w:ilvl="3" w:tplc="080A000F" w:tentative="1">
+      <w:start w:val="1"/>
+      <w:numFmt w:val="decimal"/>
+      <w:lvlText w:val="%4."/>
+      <w:lvlJc w:val="left"/>
+      <w:pPr>
+        <w:ind w:left="2880" w:hanging="360"/>
+      </w:pPr>
+    </w:lvl>
+    <w:lvl w:ilvl="4" w:tplc="080A0019" w:tentative="1">
+      <w:start w:val="1"/>
+      <w:numFmt w:val="lowerLetter"/>
+      <w:lvlText w:val="%5."/>
+      <w:lvlJc w:val="left"/>
+      <w:pPr>
+        <w:ind w:left="3600" w:hanging="360"/>
+      </w:pPr>
+    </w:lvl>
+    <w:lvl w:ilvl="5" w:tplc="080A001B" w:tentative="1">
+      <w:start w:val="1"/>
+      <w:numFmt w:val="lowerRoman"/>
+      <w:lvlText w:val="%6."/>
+      <w:lvlJc w:val="right"/>
+      <w:pPr>
+        <w:ind w:left="4320" w:hanging="180"/>
+      </w:pPr>
+    </w:lvl>
+    <w:lvl w:ilvl="6" w:tplc="080A000F" w:tentative="1">
+      <w:start w:val="1"/>
+      <w:numFmt w:val="decimal"/>
+      <w:lvlText w:val="%7."/>
+      <w:lvlJc w:val="left"/>
+      <w:pPr>
+        <w:ind w:left="5040" w:hanging="360"/>
+      </w:pPr>
+    </w:lvl>
+    <w:lvl w:ilvl="7" w:tplc="080A0019" w:tentative="1">
+      <w:start w:val="1"/>
+      <w:numFmt w:val="lowerLetter"/>
+      <w:lvlText w:val="%8."/>
+      <w:lvlJc w:val="left"/>
+      <w:pPr>
+        <w:ind w:left="5760" w:hanging="360"/>
+      </w:pPr>
+    </w:lvl>
+    <w:lvl w:ilvl="8" w:tplc="080A001B" w:tentative="1">
+      <w:start w:val="1"/>
+      <w:numFmt w:val="lowerRoman"/>
+      <w:lvlText w:val="%9."/>
+      <w:lvlJc w:val="right"/>
+      <w:pPr>
+        <w:ind w:left="6480" w:hanging="180"/>
+      </w:pPr>
+    </w:lvl>
+  </w:abstractNum>
+  <w:abstractNum w:abstractNumId="7">
+    <w:nsid w:val="7C5C2E74"/>
+    <w:multiLevelType w:val="hybridMultilevel"/>
+    <w:tmpl w:val="DBD28EBC"/>
+    <w:lvl w:ilvl="0" w:tplc="080A000F">
+      <w:start w:val="1"/>
+      <w:numFmt w:val="decimal"/>
+      <w:lvlText w:val="%1."/>
+      <w:lvlJc w:val="left"/>
+      <w:pPr>
+        <w:ind w:left="720" w:hanging="360"/>
+      </w:pPr>
+    </w:lvl>
+    <w:lvl w:ilvl="1" w:tplc="080A0019">
+      <w:start w:val="1"/>
+      <w:numFmt w:val="lowerLetter"/>
+      <w:lvlText w:val="%2."/>
+      <w:lvlJc w:val="left"/>
+      <w:pPr>
+        <w:ind w:left="1440" w:hanging="360"/>
+      </w:pPr>
+    </w:lvl>
+    <w:lvl w:ilvl="2" w:tplc="080A001B" w:tentative="1">
+      <w:start w:val="1"/>
+      <w:numFmt w:val="lowerRoman"/>
+      <w:lvlText w:val="%3."/>
+      <w:lvlJc w:val="right"/>
+      <w:pPr>
+        <w:ind w:left="2160" w:hanging="180"/>
+      </w:pPr>
+    </w:lvl>
+    <w:lvl w:ilvl="3" w:tplc="080A000F" w:tentative="1">
+      <w:start w:val="1"/>
+      <w:numFmt w:val="decimal"/>
+      <w:lvlText w:val="%4."/>
+      <w:lvlJc w:val="left"/>
+      <w:pPr>
+        <w:ind w:left="2880" w:hanging="360"/>
+      </w:pPr>
+    </w:lvl>
+    <w:lvl w:ilvl="4" w:tplc="080A0019" w:tentative="1">
+      <w:start w:val="1"/>
+      <w:numFmt w:val="lowerLetter"/>
+      <w:lvlText w:val="%5."/>
+      <w:lvlJc w:val="left"/>
+      <w:pPr>
+        <w:ind w:left="3600" w:hanging="360"/>
+      </w:pPr>
+    </w:lvl>
+    <w:lvl w:ilvl="5" w:tplc="080A001B" w:tentative="1">
+      <w:start w:val="1"/>
+      <w:numFmt w:val="lowerRoman"/>
+      <w:lvlText w:val="%6."/>
+      <w:lvlJc w:val="right"/>
+      <w:pPr>
+        <w:ind w:left="4320" w:hanging="180"/>
+      </w:pPr>
+    </w:lvl>
+    <w:lvl w:ilvl="6" w:tplc="080A000F" w:tentative="1">
+      <w:start w:val="1"/>
+      <w:numFmt w:val="decimal"/>
+      <w:lvlText w:val="%7."/>
+      <w:lvlJc w:val="left"/>
+      <w:pPr>
+        <w:ind w:left="5040" w:hanging="360"/>
+      </w:pPr>
+    </w:lvl>
+    <w:lvl w:ilvl="7" w:tplc="080A0019" w:tentative="1">
+      <w:start w:val="1"/>
+      <w:numFmt w:val="lowerLetter"/>
+      <w:lvlText w:val="%8."/>
+      <w:lvlJc w:val="left"/>
+      <w:pPr>
+        <w:ind w:left="5760" w:hanging="360"/>
+      </w:pPr>
+    </w:lvl>
+    <w:lvl w:ilvl="8" w:tplc="080A001B" w:tentative="1">
+      <w:start w:val="1"/>
+      <w:numFmt w:val="lowerRoman"/>
+      <w:lvlText w:val="%9."/>
+      <w:lvlJc w:val="right"/>
+      <w:pPr>
+        <w:ind w:left="6480" w:hanging="180"/>
+      </w:pPr>
+    </w:lvl>
+  </w:abstractNum>
   <w:num w:numId="1">
+    <w:abstractNumId w:val="2"/>
+  </w:num>
+  <w:num w:numId="2">
+    <w:abstractNumId w:val="5"/>
+  </w:num>
+  <w:num w:numId="3">
+    <w:abstractNumId w:val="7"/>
+  </w:num>
+  <w:num w:numId="4">
+    <w:abstractNumId w:val="4"/>
+  </w:num>
+  <w:num w:numId="5">
     <w:abstractNumId w:val="0"/>
   </w:num>
-  <w:num w:numId="2">
+  <w:num w:numId="6">
+    <w:abstractNumId w:val="6"/>
+  </w:num>
+  <w:num w:numId="7">
+    <w:abstractNumId w:val="3"/>
+  </w:num>
+  <w:num w:numId="8">
     <w:abstractNumId w:val="1"/>
   </w:num>
 </w:numbering>

</xml_diff>

<commit_message>
Minuta de monitoreo abril versionado
</commit_message>
<xml_diff>
--- a/qualtcom/Organizacional/Medicion y Monitoreo/Minuta_monitoreo-150430.docx
+++ b/qualtcom/Organizacional/Medicion y Monitoreo/Minuta_monitoreo-150430.docx
@@ -681,10 +681,19 @@
         <w:rPr>
           <w:rFonts w:ascii="Avenir Book" w:hAnsi="Avenir Book" w:cs="Arial"/>
           <w:color w:val="000000"/>
+          <w:sz w:val="21"/>
+          <w:szCs w:val="21"/>
+        </w:rPr>
+      </w:pPr>
+      <w:r>
+        <w:rPr>
+          <w:rFonts w:ascii="Avenir Book" w:hAnsi="Avenir Book" w:cs="Arial"/>
+          <w:color w:val="000000"/>
           <w:sz w:val="19"/>
           <w:szCs w:val="19"/>
         </w:rPr>
-      </w:pPr>
+        <w:t xml:space="preserve">Se </w:t>
+      </w:r>
       <w:r>
         <w:rPr>
           <w:rFonts w:ascii="Avenir Book" w:hAnsi="Avenir Book" w:cs="Arial"/>
@@ -692,23 +701,47 @@
           <w:sz w:val="19"/>
           <w:szCs w:val="19"/>
         </w:rPr>
-        <w:t>Se concentró en un documento las variaciones que se encontraron entre la referencia planeada y  el dato real. Para esto se tomó en cuenta la desviación de Costos, el apego a los Procesos, el apego a los Productos, la parte física y funcional, además del Índice de Satisfacción.</w:t>
-      </w:r>
-    </w:p>
-    <w:p>
-      <w:pPr>
-        <w:pStyle w:val="Prrafodelista"/>
-        <w:autoSpaceDE w:val="0"/>
-        <w:autoSpaceDN w:val="0"/>
-        <w:adjustRightInd w:val="0"/>
-        <w:spacing w:after="0" w:line="240" w:lineRule="auto"/>
+        <w:t xml:space="preserve">muestra una mejoría en cuestión de la conformidad de clientes ya que se genera por primer ocasión </w:t>
+      </w:r>
+      <w:r>
         <w:rPr>
           <w:rFonts w:ascii="Avenir Book" w:hAnsi="Avenir Book" w:cs="Arial"/>
           <w:color w:val="000000"/>
           <w:sz w:val="19"/>
           <w:szCs w:val="19"/>
         </w:rPr>
-      </w:pPr>
+        <w:t>se generan encuestas de satisfacción favoreciendo completamente al reporte de calidad, en las demás secciones se muestran calificaciones agradables salvo a la sección de costos y esfuerzo que se pasara a revisión para su posible adaptación.</w:t>
+      </w:r>
+      <w:bookmarkStart w:id="0" w:name="_GoBack"/>
+      <w:bookmarkEnd w:id="0"/>
+    </w:p>
+    <w:p>
+      <w:pPr>
+        <w:pStyle w:val="Prrafodelista"/>
+        <w:numPr>
+          <w:ilvl w:val="0"/>
+          <w:numId w:val="8"/>
+        </w:numPr>
+        <w:autoSpaceDE w:val="0"/>
+        <w:autoSpaceDN w:val="0"/>
+        <w:adjustRightInd w:val="0"/>
+        <w:spacing w:after="0" w:line="240" w:lineRule="auto"/>
+        <w:rPr>
+          <w:rFonts w:ascii="Avenir Book" w:hAnsi="Avenir Book" w:cs="Arial"/>
+          <w:color w:val="000000"/>
+          <w:sz w:val="21"/>
+          <w:szCs w:val="21"/>
+        </w:rPr>
+      </w:pPr>
+      <w:r>
+        <w:rPr>
+          <w:rFonts w:ascii="Avenir Book" w:hAnsi="Avenir Book" w:cs="Arial"/>
+          <w:color w:val="000000"/>
+          <w:sz w:val="21"/>
+          <w:szCs w:val="21"/>
+        </w:rPr>
+        <w:t>Tema Análisis de Riesgos.</w:t>
+      </w:r>
     </w:p>
     <w:p>
       <w:pPr>
@@ -724,133 +757,18 @@
         <w:rPr>
           <w:rFonts w:ascii="Avenir Book" w:hAnsi="Avenir Book" w:cs="Arial"/>
           <w:color w:val="000000"/>
-          <w:sz w:val="19"/>
-          <w:szCs w:val="19"/>
-        </w:rPr>
-      </w:pPr>
-      <w:r>
-        <w:rPr>
-          <w:rFonts w:ascii="Avenir Book" w:hAnsi="Avenir Book" w:cs="Arial"/>
-          <w:color w:val="000000"/>
-          <w:sz w:val="19"/>
-          <w:szCs w:val="19"/>
-        </w:rPr>
-        <w:t xml:space="preserve">En este </w:t>
-      </w:r>
-      <w:r>
-        <w:rPr>
-          <w:rFonts w:ascii="Avenir Book" w:hAnsi="Avenir Book" w:cs="Arial"/>
-          <w:color w:val="000000"/>
-          <w:sz w:val="19"/>
-          <w:szCs w:val="19"/>
-        </w:rPr>
-        <w:t>tercer</w:t>
-      </w:r>
-      <w:r>
-        <w:rPr>
-          <w:rFonts w:ascii="Avenir Book" w:hAnsi="Avenir Book" w:cs="Arial"/>
-          <w:color w:val="000000"/>
-          <w:sz w:val="19"/>
-          <w:szCs w:val="19"/>
-        </w:rPr>
-        <w:t xml:space="preserve"> concentrado</w:t>
-      </w:r>
-      <w:r>
-        <w:rPr>
-          <w:rFonts w:ascii="Avenir Book" w:hAnsi="Avenir Book" w:cs="Arial"/>
-          <w:color w:val="000000"/>
-          <w:sz w:val="19"/>
-          <w:szCs w:val="19"/>
-        </w:rPr>
-        <w:t>,</w:t>
-      </w:r>
-      <w:r>
-        <w:rPr>
-          <w:rFonts w:ascii="Avenir Book" w:hAnsi="Avenir Book" w:cs="Arial"/>
-          <w:color w:val="000000"/>
-          <w:sz w:val="19"/>
-          <w:szCs w:val="19"/>
-        </w:rPr>
-        <w:t xml:space="preserve"> los resultados </w:t>
-      </w:r>
-      <w:r>
-        <w:rPr>
-          <w:rFonts w:ascii="Avenir Book" w:hAnsi="Avenir Book" w:cs="Arial"/>
-          <w:color w:val="000000"/>
-          <w:sz w:val="19"/>
-          <w:szCs w:val="19"/>
-        </w:rPr>
-        <w:t xml:space="preserve"> presentan una mejora con respecto de </w:t>
-      </w:r>
-      <w:r>
-        <w:rPr>
-          <w:rFonts w:ascii="Avenir Book" w:hAnsi="Avenir Book" w:cs="Arial"/>
-          <w:color w:val="000000"/>
-          <w:sz w:val="19"/>
-          <w:szCs w:val="19"/>
-        </w:rPr>
-        <w:t xml:space="preserve">los resultados del mes anterior, que se puede ver </w:t>
-      </w:r>
-      <w:r>
-        <w:rPr>
-          <w:rFonts w:ascii="Avenir Book" w:hAnsi="Avenir Book" w:cs="Arial"/>
-          <w:color w:val="000000"/>
-          <w:sz w:val="19"/>
-          <w:szCs w:val="19"/>
-        </w:rPr>
-        <w:t>reflejado en el apartado de Í</w:t>
-      </w:r>
-      <w:r>
-        <w:rPr>
-          <w:rFonts w:ascii="Avenir Book" w:hAnsi="Avenir Book" w:cs="Arial"/>
-          <w:color w:val="000000"/>
-          <w:sz w:val="19"/>
-          <w:szCs w:val="19"/>
-        </w:rPr>
-        <w:t>ndice de Satisfacción.</w:t>
-      </w:r>
-    </w:p>
-    <w:p>
-      <w:pPr>
-        <w:autoSpaceDE w:val="0"/>
-        <w:autoSpaceDN w:val="0"/>
-        <w:adjustRightInd w:val="0"/>
-        <w:spacing w:after="0" w:line="240" w:lineRule="auto"/>
-        <w:ind w:left="720"/>
-        <w:rPr>
-          <w:rFonts w:ascii="Avenir Book" w:hAnsi="Avenir Book" w:cs="Arial"/>
-          <w:color w:val="000000"/>
           <w:sz w:val="21"/>
           <w:szCs w:val="21"/>
         </w:rPr>
       </w:pPr>
-    </w:p>
-    <w:p>
-      <w:pPr>
-        <w:pStyle w:val="Prrafodelista"/>
-        <w:numPr>
-          <w:ilvl w:val="0"/>
-          <w:numId w:val="8"/>
-        </w:numPr>
-        <w:autoSpaceDE w:val="0"/>
-        <w:autoSpaceDN w:val="0"/>
-        <w:adjustRightInd w:val="0"/>
-        <w:spacing w:after="0" w:line="240" w:lineRule="auto"/>
+      <w:r>
         <w:rPr>
           <w:rFonts w:ascii="Avenir Book" w:hAnsi="Avenir Book" w:cs="Arial"/>
           <w:color w:val="000000"/>
           <w:sz w:val="21"/>
           <w:szCs w:val="21"/>
         </w:rPr>
-      </w:pPr>
-      <w:r>
-        <w:rPr>
-          <w:rFonts w:ascii="Avenir Book" w:hAnsi="Avenir Book" w:cs="Arial"/>
-          <w:color w:val="000000"/>
-          <w:sz w:val="21"/>
-          <w:szCs w:val="21"/>
-        </w:rPr>
-        <w:t>Tema Análisis de Riesgos.</w:t>
+        <w:t>Tras presentarse de forma consecutiva el riesgo de desviaciones elevadas se define generar un plan el cual consiste en vigilar el estado de desviaciones de costos y esfuerzos y en caso de presentarse en rangos similares calibrar el documento de estimación acorde a un promedio presentado durante el año en curso.</w:t>
       </w:r>
     </w:p>
     <w:p>
@@ -878,46 +796,7 @@
           <w:sz w:val="21"/>
           <w:szCs w:val="21"/>
         </w:rPr>
-        <w:t>Tras presentarse de forma consecutiva el riesgo de desviaciones elevadas se define generar un plan el cual consiste en vigilar el estado de desviaciones de costos y esfuerzos y en caso de presentarse en rangos similares calibrar el documento de estimación acorde a un promedio presentado durante el año en curso.</w:t>
-      </w:r>
-    </w:p>
-    <w:p>
-      <w:pPr>
-        <w:pStyle w:val="Prrafodelista"/>
-        <w:numPr>
-          <w:ilvl w:val="1"/>
-          <w:numId w:val="8"/>
-        </w:numPr>
-        <w:autoSpaceDE w:val="0"/>
-        <w:autoSpaceDN w:val="0"/>
-        <w:adjustRightInd w:val="0"/>
-        <w:spacing w:after="0" w:line="240" w:lineRule="auto"/>
-        <w:rPr>
-          <w:rFonts w:ascii="Avenir Book" w:hAnsi="Avenir Book" w:cs="Arial"/>
-          <w:color w:val="000000"/>
-          <w:sz w:val="21"/>
-          <w:szCs w:val="21"/>
-        </w:rPr>
-      </w:pPr>
-      <w:r>
-        <w:rPr>
-          <w:rFonts w:ascii="Avenir Book" w:hAnsi="Avenir Book" w:cs="Arial"/>
-          <w:color w:val="000000"/>
-          <w:sz w:val="21"/>
-          <w:szCs w:val="21"/>
-        </w:rPr>
-        <w:t>Se genera el plan de mitigación en caso de que se presente el riesgo de pérdida</w:t>
-      </w:r>
-      <w:bookmarkStart w:id="0" w:name="_GoBack"/>
-      <w:bookmarkEnd w:id="0"/>
-      <w:r>
-        <w:rPr>
-          <w:rFonts w:ascii="Avenir Book" w:hAnsi="Avenir Book" w:cs="Arial"/>
-          <w:color w:val="000000"/>
-          <w:sz w:val="21"/>
-          <w:szCs w:val="21"/>
-        </w:rPr>
-        <w:t xml:space="preserve"> de información en el repositorio almacenando dicha información en dos computadoras distintas al servidor GIT.</w:t>
+        <w:t>Se genera el plan de mitigación en caso de que se presente el riesgo de pérdida de información en el repositorio almacenando dicha información en dos computadoras distintas al servidor GIT.</w:t>
       </w:r>
     </w:p>
     <w:p>
@@ -1340,6 +1219,7 @@
           <w:sz w:val="23"/>
           <w:szCs w:val="23"/>
         </w:rPr>
+        <w:lastRenderedPageBreak/>
         <w:t>Temas pendientes</w:t>
       </w:r>
     </w:p>

</xml_diff>